<commit_message>
Fixes the 5Ts and fixes the color of the mute button. Git book next
</commit_message>
<xml_diff>
--- a/ReversibleCauses.docx
+++ b/ReversibleCauses.docx
@@ -114,7 +114,21 @@
                 <w:rFonts w:ascii="Helvetica" w:hAnsi="Helvetica"/>
                 <w:color w:val="000000" w:themeColor="text1"/>
               </w:rPr>
-              <w:t xml:space="preserve"> (7 H’s and 4 T’s)</w:t>
+              <w:t xml:space="preserve"> (7 H’s and </w:t>
+            </w:r>
+            <w:r>
+              <w:rPr>
+                <w:rFonts w:ascii="Helvetica" w:hAnsi="Helvetica"/>
+                <w:color w:val="000000" w:themeColor="text1"/>
+              </w:rPr>
+              <w:t>5</w:t>
+            </w:r>
+            <w:r>
+              <w:rPr>
+                <w:rFonts w:ascii="Helvetica" w:hAnsi="Helvetica"/>
+                <w:color w:val="000000" w:themeColor="text1"/>
+              </w:rPr>
+              <w:t xml:space="preserve"> T’s)</w:t>
             </w:r>
           </w:p>
         </w:tc>
@@ -1608,7 +1622,7 @@
 </file>
 
 <file path=customXml/itemProps1.xml><?xml version="1.0" encoding="utf-8"?>
-<ds:datastoreItem xmlns:ds="http://schemas.openxmlformats.org/officeDocument/2006/customXml" ds:itemID="{316852BB-13ED-6D4C-863C-5B688DFB5342}">
+<ds:datastoreItem xmlns:ds="http://schemas.openxmlformats.org/officeDocument/2006/customXml" ds:itemID="{B2DD54A2-EEF2-0B4D-97A0-E6C788F07F30}">
   <ds:schemaRefs>
     <ds:schemaRef ds:uri="http://schemas.openxmlformats.org/officeDocument/2006/bibliography"/>
   </ds:schemaRefs>

</xml_diff>

<commit_message>
Cosmetic changes associated with the warning. Move the hard coded number from the if-statement to the top of ViewController
</commit_message>
<xml_diff>
--- a/ReversibleCauses.docx
+++ b/ReversibleCauses.docx
@@ -738,6 +738,16 @@
       </w:pPr>
       <w:bookmarkStart w:id="0" w:name="_GoBack"/>
       <w:bookmarkEnd w:id="0"/>
+    </w:p>
+    <w:p>
+      <w:pPr>
+        <w:tabs>
+          <w:tab w:val="left" w:pos="3150"/>
+        </w:tabs>
+        <w:rPr>
+          <w:rFonts w:ascii="Helvetica" w:hAnsi="Helvetica"/>
+        </w:rPr>
+      </w:pPr>
     </w:p>
     <w:sectPr>
       <w:pgSz w:w="12240" w:h="15840"/>
@@ -1622,7 +1632,7 @@
 </file>
 
 <file path=customXml/itemProps1.xml><?xml version="1.0" encoding="utf-8"?>
-<ds:datastoreItem xmlns:ds="http://schemas.openxmlformats.org/officeDocument/2006/customXml" ds:itemID="{B2DD54A2-EEF2-0B4D-97A0-E6C788F07F30}">
+<ds:datastoreItem xmlns:ds="http://schemas.openxmlformats.org/officeDocument/2006/customXml" ds:itemID="{82734315-2844-7141-853B-06C50829D508}">
   <ds:schemaRefs>
     <ds:schemaRef ds:uri="http://schemas.openxmlformats.org/officeDocument/2006/bibliography"/>
   </ds:schemaRefs>

</xml_diff>